<commit_message>
Updated assignment 1.2 document with new screenshot
</commit_message>
<xml_diff>
--- a/module-1/Preller-Assignment1_2.docx
+++ b/module-1/Preller-Assignment1_2.docx
@@ -123,10 +123,10 @@
           <w:noProof/>
         </w:rPr>
         <w:drawing>
-          <wp:inline distT="0" distB="0" distL="0" distR="0" wp14:anchorId="09E91C3F" wp14:editId="473A56D0">
-            <wp:extent cx="5943600" cy="1953260"/>
-            <wp:effectExtent l="0" t="0" r="0" b="8890"/>
-            <wp:docPr id="1923409696" name="Picture 3" descr="A screenshot of a computer&#10;&#10;AI-generated content may be incorrect."/>
+          <wp:inline distT="0" distB="0" distL="0" distR="0" wp14:anchorId="09E91C3F" wp14:editId="389B6485">
+            <wp:extent cx="5943600" cy="1054060"/>
+            <wp:effectExtent l="0" t="0" r="0" b="0"/>
+            <wp:docPr id="1923409696" name="Picture 3"/>
             <wp:cNvGraphicFramePr>
               <a:graphicFrameLocks xmlns:a="http://schemas.openxmlformats.org/drawingml/2006/main" noChangeAspect="1"/>
             </wp:cNvGraphicFramePr>
@@ -134,7 +134,7 @@
               <a:graphicData uri="http://schemas.openxmlformats.org/drawingml/2006/picture">
                 <pic:pic xmlns:pic="http://schemas.openxmlformats.org/drawingml/2006/picture">
                   <pic:nvPicPr>
-                    <pic:cNvPr id="1923409696" name="Picture 3" descr="A screenshot of a computer&#10;&#10;AI-generated content may be incorrect."/>
+                    <pic:cNvPr id="1923409696" name="Picture 3"/>
                     <pic:cNvPicPr/>
                   </pic:nvPicPr>
                   <pic:blipFill>
@@ -152,7 +152,7 @@
                   <pic:spPr>
                     <a:xfrm>
                       <a:off x="0" y="0"/>
-                      <a:ext cx="5943600" cy="1953260"/>
+                      <a:ext cx="5943600" cy="1054060"/>
                     </a:xfrm>
                     <a:prstGeom prst="rect">
                       <a:avLst/>

</xml_diff>